<commit_message>
DOC file updated Intro,Goals,Methodology
</commit_message>
<xml_diff>
--- a/Project_Praposal.docx
+++ b/Project_Praposal.docx
@@ -80,28 +80,7 @@
           <w:rFonts w:ascii="Cambria" w:hAnsi="Cambria"/>
           <w:w w:val="110"/>
         </w:rPr>
-        <w:t xml:space="preserve"> </w:t>
-      </w:r>
-      <w:r>
-        <w:rPr>
-          <w:rFonts w:ascii="Cambria" w:hAnsi="Cambria"/>
-          <w:w w:val="110"/>
-        </w:rPr>
-        <w:t>(</w:t>
-      </w:r>
-      <w:r>
-        <w:rPr>
-          <w:rFonts w:ascii="Cambria" w:hAnsi="Cambria"/>
-          <w:w w:val="110"/>
-        </w:rPr>
-        <w:t>2024AE17</w:t>
-      </w:r>
-      <w:r>
-        <w:rPr>
-          <w:rFonts w:ascii="Cambria" w:hAnsi="Cambria"/>
-          <w:w w:val="110"/>
-        </w:rPr>
-        <w:t>)</w:t>
+        <w:t xml:space="preserve"> (2024AE17)</w:t>
       </w:r>
     </w:p>
     <w:p>
@@ -178,46 +157,74 @@
         <w:jc w:val="both"/>
       </w:pPr>
       <w:r>
-        <w:t xml:space="preserve">A data logger is an electronic device designed to record measurements over time, storing them for later analysis. This project focuses on the </w:t>
-      </w:r>
-      <w:r>
-        <w:rPr>
-          <w:rStyle w:val="Strong"/>
-        </w:rPr>
-        <w:t>Development of an Ultralow-Power, Battery-Operated Data Logger</w:t>
-      </w:r>
-      <w:r>
-        <w:t>, specifically tailored for long-term outdoor temperature monitoring in field experiments. By leveraging energy-efficient microcontrollers, precision temperature sensors, and optimized power-management techniques</w:t>
+        <w:t xml:space="preserve">Continuous environmental temperature monitoring is vital for climate, ecological, and agricultural research, yet conventional data loggers </w:t>
+      </w:r>
+      <w:r>
+        <w:t xml:space="preserve">are expensive and </w:t>
+      </w:r>
+      <w:r>
+        <w:t>often suffer from power limitations, frequent battery changes, and vulnerability to harsh outdoor conditions</w:t>
       </w:r>
       <w:r>
         <w:t xml:space="preserve"> </w:t>
       </w:r>
       <w:r>
-        <w:t>such as deep-sleep modes,</w:t>
-      </w:r>
-      <w:r>
-        <w:t xml:space="preserve"> lower clock speeds</w:t>
-      </w:r>
-      <w:r>
-        <w:t xml:space="preserve">, and low-leakage voltage </w:t>
-      </w:r>
-      <w:r>
-        <w:t xml:space="preserve">regulators, </w:t>
-      </w:r>
-      <w:r>
-        <w:t>the system achieves exceptionally low quiescent currents. Powered by a compact rechargeable</w:t>
-      </w:r>
-      <w:r>
-        <w:t xml:space="preserve"> or non-rechargeable battery</w:t>
-      </w:r>
-      <w:r>
-        <w:t xml:space="preserve"> pack and enhanced with a smart power-budget algorithm, the logger can operate autonomously for months without human intervention. Its rugged enclosure, waterproof sealing, and minimal maintenance requirements make it ideal for remote deployments in harsh environments.</w:t>
-      </w:r>
-    </w:p>
-    <w:p>
-      <w:pPr>
-        <w:jc w:val="both"/>
-      </w:pPr>
+        <w:t xml:space="preserve">resulting in data interruptions and high maintenance costs. This project introduces an </w:t>
+      </w:r>
+      <w:r>
+        <w:rPr>
+          <w:b/>
+          <w:bCs/>
+        </w:rPr>
+        <w:t>Ultralow-Power, Battery-Operated Data Logger</w:t>
+      </w:r>
+      <w:r>
+        <w:t xml:space="preserve"> designed for autonomous field deployment beyond </w:t>
+      </w:r>
+      <w:r>
+        <w:t>one</w:t>
+      </w:r>
+      <w:r>
+        <w:t xml:space="preserve"> </w:t>
+      </w:r>
+      <w:r>
+        <w:t>month</w:t>
+      </w:r>
+      <w:r>
+        <w:t xml:space="preserve">. It employs energy-efficient </w:t>
+      </w:r>
+      <w:proofErr w:type="gramStart"/>
+      <w:r>
+        <w:t>microcontroller</w:t>
+      </w:r>
+      <w:proofErr w:type="gramEnd"/>
+      <w:r>
+        <w:t>, precision temperature and humidity sensors, and optimized firmware strategies</w:t>
+      </w:r>
+      <w:r>
+        <w:t xml:space="preserve"> </w:t>
+      </w:r>
+      <w:r>
+        <w:t>deep-sleep modes, clock</w:t>
+      </w:r>
+      <w:r>
+        <w:t xml:space="preserve"> speed</w:t>
+      </w:r>
+      <w:r>
+        <w:t xml:space="preserve"> scaling, to minimize energy use. A smart power-budget algorithm paired with rechargeable or primary battery options and ultra-low-leakage regulators ensures exceptionally low quiescent currents. Onboard nonvolatile storage archives time-stamped measurements, while real-time battery monitoring enables graceful hibernation before depletion. Encased in </w:t>
+      </w:r>
+      <w:r>
+        <w:t>a</w:t>
+      </w:r>
+      <w:r>
+        <w:t xml:space="preserve"> waterproof enclosure with</w:t>
+      </w:r>
+      <w:r>
+        <w:t xml:space="preserve"> waterproof connectors and push buttons</w:t>
+      </w:r>
+      <w:r>
+        <w:t>, this rugged system provides reliable, maintenance-free data logging for long-term outdoor experiments.</w:t>
+      </w:r>
     </w:p>
     <w:p>
       <w:pPr>
@@ -310,10 +317,7 @@
         <w:t></w:t>
       </w:r>
       <w:r>
-        <w:t xml:space="preserve"> Accurately</w:t>
-      </w:r>
-      <w:r>
-        <w:t xml:space="preserve"> measure and record ambient temperature</w:t>
+        <w:t xml:space="preserve"> Accurately measure and record ambient temperature</w:t>
       </w:r>
       <w:r>
         <w:t>.</w:t>
@@ -330,10 +334,7 @@
         <w:t></w:t>
       </w:r>
       <w:r>
-        <w:t xml:space="preserve"> Measure</w:t>
-      </w:r>
-      <w:r>
-        <w:t xml:space="preserve"> and record relative humidity</w:t>
+        <w:t xml:space="preserve"> Measure and record relative humidity</w:t>
       </w:r>
       <w:r>
         <w:t>.</w:t>
@@ -350,22 +351,7 @@
         <w:t></w:t>
       </w:r>
       <w:r>
-        <w:t xml:space="preserve"> Operate</w:t>
-      </w:r>
-      <w:r>
-        <w:t xml:space="preserve"> autonomously for at least </w:t>
-      </w:r>
-      <w:r>
-        <w:t>one</w:t>
-      </w:r>
-      <w:r>
-        <w:t xml:space="preserve"> </w:t>
-      </w:r>
-      <w:r>
-        <w:t>month</w:t>
-      </w:r>
-      <w:r>
-        <w:t xml:space="preserve"> on a single battery charge</w:t>
+        <w:t xml:space="preserve"> Operate autonomously for at least one month on a single battery charge</w:t>
       </w:r>
       <w:r>
         <w:t>.</w:t>
@@ -382,10 +368,7 @@
         <w:t></w:t>
       </w:r>
       <w:r>
-        <w:t xml:space="preserve"> Buffer</w:t>
-      </w:r>
-      <w:r>
-        <w:t xml:space="preserve"> and organize time-stamped data in non-volatile local storage</w:t>
+        <w:t xml:space="preserve"> Buffer and organize time-stamped data in non-volatile local storage</w:t>
       </w:r>
       <w:r>
         <w:t>.</w:t>
@@ -402,10 +385,7 @@
         <w:t></w:t>
       </w:r>
       <w:r>
-        <w:t xml:space="preserve"> Monitor</w:t>
-      </w:r>
-      <w:r>
-        <w:t xml:space="preserve"> battery voltage and gracefully shut down before depletion</w:t>
+        <w:t xml:space="preserve"> Monitor battery voltage and gracefully shut down before depletion</w:t>
       </w:r>
       <w:r>
         <w:t>.</w:t>
@@ -422,10 +402,7 @@
         <w:t></w:t>
       </w:r>
       <w:r>
-        <w:t xml:space="preserve"> Withstand</w:t>
-      </w:r>
-      <w:r>
-        <w:t xml:space="preserve"> outdoor conditions with a waterproof, rugged enclosure</w:t>
+        <w:t xml:space="preserve"> Withstand outdoor conditions with a waterproof, rugged enclosure</w:t>
       </w:r>
       <w:r>
         <w:t>.</w:t>
@@ -511,21 +488,65 @@
           <w:sz w:val="22"/>
           <w:szCs w:val="22"/>
         </w:rPr>
-        <w:lastRenderedPageBreak/>
         <w:t>Methodology</w:t>
+      </w:r>
+    </w:p>
+    <w:p>
+      <w:pPr>
+        <w:rPr>
+          <w:rFonts w:asciiTheme="majorHAnsi" w:eastAsia="PMingLiU" w:hAnsiTheme="majorHAnsi" w:cs="PMingLiU"/>
+        </w:rPr>
+      </w:pPr>
+    </w:p>
+    <w:p>
+      <w:pPr>
+        <w:rPr>
+          <w:rFonts w:asciiTheme="majorHAnsi" w:eastAsia="PMingLiU" w:hAnsiTheme="majorHAnsi" w:cs="PMingLiU"/>
+        </w:rPr>
+      </w:pPr>
+      <w:r>
+        <w:rPr>
+          <w:rFonts w:asciiTheme="majorHAnsi" w:eastAsia="PMingLiU" w:hAnsiTheme="majorHAnsi" w:cs="PMingLiU"/>
+        </w:rPr>
+        <w:t xml:space="preserve">The </w:t>
+      </w:r>
+      <w:proofErr w:type="gramStart"/>
+      <w:r>
+        <w:rPr>
+          <w:rFonts w:asciiTheme="majorHAnsi" w:eastAsia="PMingLiU" w:hAnsiTheme="majorHAnsi" w:cs="PMingLiU"/>
+        </w:rPr>
+        <w:t>ultralow</w:t>
+      </w:r>
+      <w:proofErr w:type="gramEnd"/>
+      <w:r>
+        <w:rPr>
+          <w:rFonts w:asciiTheme="majorHAnsi" w:eastAsia="PMingLiU" w:hAnsiTheme="majorHAnsi" w:cs="PMingLiU"/>
+        </w:rPr>
+        <w:t xml:space="preserve">-power data logger is built around a deep-sleep microcontroller that wakes via an RTC alarm or timer </w:t>
+      </w:r>
+      <w:proofErr w:type="gramStart"/>
+      <w:r>
+        <w:rPr>
+          <w:rFonts w:asciiTheme="majorHAnsi" w:eastAsia="PMingLiU" w:hAnsiTheme="majorHAnsi" w:cs="PMingLiU"/>
+        </w:rPr>
+        <w:t>interrupt to</w:t>
+      </w:r>
+      <w:proofErr w:type="gramEnd"/>
+      <w:r>
+        <w:rPr>
+          <w:rFonts w:asciiTheme="majorHAnsi" w:eastAsia="PMingLiU" w:hAnsiTheme="majorHAnsi" w:cs="PMingLiU"/>
+        </w:rPr>
+        <w:t xml:space="preserve"> sample temperature and humidity from a factory-calibrated sensor (e.g., AHT2415C) and battery voltage, logs these timestamped readings to nonvolatile storage, and then returns to sleep; an ultra-low-leakage LDO and optimized firmware minimize quiescent current. A waterproof charging connector feeds a Li-ion charger and BMS to protect and manage the battery, while a GPIO-controlled resistor divider (which gates the divider ground to eliminate idle current) scales the pack voltage for ADC measurement—altogether enabling over one month of maintenance-free outdoor operation on a single charge.</w:t>
       </w:r>
     </w:p>
     <w:p>
       <w:pPr>
         <w:pStyle w:val="TextBody"/>
         <w:spacing w:before="0"/>
-        <w:ind w:left="100" w:right="117" w:firstLine="0"/>
+        <w:ind w:right="117"/>
         <w:jc w:val="both"/>
         <w:rPr>
-          <w:rFonts w:asciiTheme="majorHAnsi" w:hAnsiTheme="majorHAnsi"/>
-          <w:w w:val="110"/>
-          <w:sz w:val="22"/>
-          <w:szCs w:val="22"/>
+          <w:rFonts w:asciiTheme="majorHAnsi" w:hAnsiTheme="majorHAnsi" w:cs="PMingLiU"/>
         </w:rPr>
       </w:pPr>
     </w:p>
@@ -533,1342 +554,125 @@
       <w:pPr>
         <w:pStyle w:val="TextBody"/>
         <w:spacing w:before="0"/>
-        <w:ind w:left="100" w:right="117" w:firstLine="0"/>
-        <w:jc w:val="both"/>
-        <w:rPr>
-          <w:rFonts w:asciiTheme="majorHAnsi" w:hAnsiTheme="majorHAnsi"/>
-          <w:sz w:val="22"/>
-          <w:szCs w:val="22"/>
-        </w:rPr>
-      </w:pPr>
-      <w:r>
-        <w:rPr>
-          <w:rFonts w:asciiTheme="majorHAnsi" w:hAnsiTheme="majorHAnsi"/>
-          <w:w w:val="110"/>
-          <w:sz w:val="22"/>
-          <w:szCs w:val="22"/>
-        </w:rPr>
-        <w:t>DS</w:t>
-      </w:r>
-      <w:r>
-        <w:rPr>
-          <w:rFonts w:asciiTheme="majorHAnsi" w:hAnsiTheme="majorHAnsi"/>
-          <w:spacing w:val="23"/>
-          <w:w w:val="110"/>
-          <w:sz w:val="22"/>
-          <w:szCs w:val="22"/>
-        </w:rPr>
-        <w:t xml:space="preserve"> </w:t>
-      </w:r>
-      <w:r>
-        <w:rPr>
-          <w:rFonts w:asciiTheme="majorHAnsi" w:hAnsiTheme="majorHAnsi"/>
-          <w:w w:val="110"/>
-          <w:sz w:val="22"/>
-          <w:szCs w:val="22"/>
-        </w:rPr>
-        <w:t>18S20</w:t>
-      </w:r>
-      <w:r>
-        <w:rPr>
-          <w:rFonts w:asciiTheme="majorHAnsi" w:hAnsiTheme="majorHAnsi"/>
-          <w:spacing w:val="24"/>
-          <w:w w:val="110"/>
-          <w:sz w:val="22"/>
-          <w:szCs w:val="22"/>
-        </w:rPr>
-        <w:t xml:space="preserve"> </w:t>
-      </w:r>
-      <w:r>
-        <w:rPr>
-          <w:rFonts w:asciiTheme="majorHAnsi" w:hAnsiTheme="majorHAnsi"/>
-          <w:w w:val="110"/>
-          <w:sz w:val="22"/>
-          <w:szCs w:val="22"/>
-        </w:rPr>
-        <w:t>temperature</w:t>
-      </w:r>
-      <w:r>
-        <w:rPr>
-          <w:rFonts w:asciiTheme="majorHAnsi" w:hAnsiTheme="majorHAnsi"/>
-          <w:spacing w:val="24"/>
-          <w:w w:val="110"/>
-          <w:sz w:val="22"/>
-          <w:szCs w:val="22"/>
-        </w:rPr>
-        <w:t xml:space="preserve"> </w:t>
-      </w:r>
-      <w:r>
-        <w:rPr>
-          <w:rFonts w:asciiTheme="majorHAnsi" w:hAnsiTheme="majorHAnsi"/>
-          <w:w w:val="110"/>
-          <w:sz w:val="22"/>
-          <w:szCs w:val="22"/>
-        </w:rPr>
-        <w:t>sensor</w:t>
-      </w:r>
-      <w:r>
-        <w:rPr>
-          <w:rFonts w:asciiTheme="majorHAnsi" w:hAnsiTheme="majorHAnsi"/>
-          <w:spacing w:val="24"/>
-          <w:w w:val="110"/>
-          <w:sz w:val="22"/>
-          <w:szCs w:val="22"/>
-        </w:rPr>
-        <w:t xml:space="preserve"> </w:t>
-      </w:r>
-      <w:r>
-        <w:rPr>
-          <w:rFonts w:asciiTheme="majorHAnsi" w:hAnsiTheme="majorHAnsi"/>
-          <w:w w:val="110"/>
-          <w:sz w:val="22"/>
-          <w:szCs w:val="22"/>
-        </w:rPr>
-        <w:t>will</w:t>
-      </w:r>
-      <w:r>
-        <w:rPr>
-          <w:rFonts w:asciiTheme="majorHAnsi" w:hAnsiTheme="majorHAnsi"/>
-          <w:spacing w:val="24"/>
-          <w:w w:val="110"/>
-          <w:sz w:val="22"/>
-          <w:szCs w:val="22"/>
-        </w:rPr>
-        <w:t xml:space="preserve"> </w:t>
-      </w:r>
-      <w:r>
-        <w:rPr>
-          <w:rFonts w:asciiTheme="majorHAnsi" w:hAnsiTheme="majorHAnsi"/>
-          <w:spacing w:val="2"/>
-          <w:w w:val="110"/>
-          <w:sz w:val="22"/>
-          <w:szCs w:val="22"/>
-        </w:rPr>
-        <w:t>be</w:t>
-      </w:r>
-      <w:r>
-        <w:rPr>
-          <w:rFonts w:asciiTheme="majorHAnsi" w:hAnsiTheme="majorHAnsi"/>
-          <w:spacing w:val="23"/>
-          <w:w w:val="110"/>
-          <w:sz w:val="22"/>
-          <w:szCs w:val="22"/>
-        </w:rPr>
-        <w:t xml:space="preserve"> </w:t>
-      </w:r>
-      <w:r>
-        <w:rPr>
-          <w:rFonts w:asciiTheme="majorHAnsi" w:hAnsiTheme="majorHAnsi"/>
-          <w:w w:val="110"/>
-          <w:sz w:val="22"/>
-          <w:szCs w:val="22"/>
-        </w:rPr>
-        <w:t>used</w:t>
-      </w:r>
-      <w:r>
-        <w:rPr>
-          <w:rFonts w:asciiTheme="majorHAnsi" w:hAnsiTheme="majorHAnsi"/>
-          <w:spacing w:val="23"/>
-          <w:w w:val="110"/>
-          <w:sz w:val="22"/>
-          <w:szCs w:val="22"/>
-        </w:rPr>
-        <w:t xml:space="preserve"> as the sensor to monitor the </w:t>
-      </w:r>
-      <w:r>
-        <w:rPr>
-          <w:rFonts w:asciiTheme="majorHAnsi" w:hAnsiTheme="majorHAnsi"/>
-          <w:w w:val="110"/>
-          <w:sz w:val="22"/>
-          <w:szCs w:val="22"/>
-        </w:rPr>
-        <w:t>temperature</w:t>
-      </w:r>
-      <w:r>
-        <w:rPr>
-          <w:rFonts w:asciiTheme="majorHAnsi" w:hAnsiTheme="majorHAnsi"/>
-          <w:spacing w:val="23"/>
-          <w:w w:val="110"/>
-          <w:sz w:val="22"/>
-          <w:szCs w:val="22"/>
-        </w:rPr>
-        <w:t xml:space="preserve"> since </w:t>
-      </w:r>
-      <w:r>
-        <w:rPr>
-          <w:rFonts w:asciiTheme="majorHAnsi" w:hAnsiTheme="majorHAnsi"/>
-          <w:w w:val="110"/>
-          <w:sz w:val="22"/>
-          <w:szCs w:val="22"/>
-        </w:rPr>
-        <w:t>it</w:t>
-      </w:r>
-      <w:r>
-        <w:rPr>
-          <w:rFonts w:asciiTheme="majorHAnsi" w:hAnsiTheme="majorHAnsi"/>
-          <w:spacing w:val="23"/>
-          <w:w w:val="110"/>
-          <w:sz w:val="22"/>
-          <w:szCs w:val="22"/>
-        </w:rPr>
-        <w:t xml:space="preserve"> </w:t>
-      </w:r>
-      <w:r>
-        <w:rPr>
-          <w:rFonts w:asciiTheme="majorHAnsi" w:hAnsiTheme="majorHAnsi"/>
-          <w:w w:val="110"/>
-          <w:sz w:val="22"/>
-          <w:szCs w:val="22"/>
-        </w:rPr>
-        <w:t>does</w:t>
-      </w:r>
-      <w:r>
-        <w:rPr>
-          <w:rFonts w:asciiTheme="majorHAnsi" w:hAnsiTheme="majorHAnsi"/>
-          <w:spacing w:val="23"/>
-          <w:w w:val="110"/>
-          <w:sz w:val="22"/>
-          <w:szCs w:val="22"/>
-        </w:rPr>
-        <w:t xml:space="preserve"> </w:t>
-      </w:r>
-      <w:r>
-        <w:rPr>
-          <w:rFonts w:asciiTheme="majorHAnsi" w:hAnsiTheme="majorHAnsi"/>
-          <w:w w:val="110"/>
-          <w:sz w:val="22"/>
-          <w:szCs w:val="22"/>
-        </w:rPr>
-        <w:t>not</w:t>
-      </w:r>
-      <w:r>
-        <w:rPr>
-          <w:rFonts w:asciiTheme="majorHAnsi" w:hAnsiTheme="majorHAnsi"/>
-          <w:spacing w:val="24"/>
-          <w:w w:val="110"/>
-          <w:sz w:val="22"/>
-          <w:szCs w:val="22"/>
-        </w:rPr>
-        <w:t xml:space="preserve"> </w:t>
-      </w:r>
-      <w:r>
-        <w:rPr>
-          <w:rFonts w:asciiTheme="majorHAnsi" w:hAnsiTheme="majorHAnsi"/>
-          <w:w w:val="110"/>
-          <w:sz w:val="22"/>
-          <w:szCs w:val="22"/>
-        </w:rPr>
-        <w:t>affect</w:t>
-      </w:r>
-      <w:r>
-        <w:rPr>
-          <w:rFonts w:asciiTheme="majorHAnsi" w:hAnsiTheme="majorHAnsi"/>
-          <w:w w:val="105"/>
-          <w:sz w:val="22"/>
-          <w:szCs w:val="22"/>
-        </w:rPr>
-        <w:t xml:space="preserve"> due to </w:t>
-      </w:r>
-      <w:r>
-        <w:rPr>
-          <w:rFonts w:asciiTheme="majorHAnsi" w:hAnsiTheme="majorHAnsi"/>
-          <w:w w:val="110"/>
-          <w:sz w:val="22"/>
-          <w:szCs w:val="22"/>
-        </w:rPr>
-        <w:t>the</w:t>
-      </w:r>
-      <w:r>
-        <w:rPr>
-          <w:rFonts w:asciiTheme="majorHAnsi" w:hAnsiTheme="majorHAnsi"/>
-          <w:spacing w:val="2"/>
-          <w:w w:val="110"/>
-          <w:sz w:val="22"/>
-          <w:szCs w:val="22"/>
-        </w:rPr>
-        <w:t xml:space="preserve"> </w:t>
-      </w:r>
-      <w:r>
-        <w:rPr>
-          <w:rFonts w:asciiTheme="majorHAnsi" w:hAnsiTheme="majorHAnsi"/>
-          <w:w w:val="110"/>
-          <w:sz w:val="22"/>
-          <w:szCs w:val="22"/>
-        </w:rPr>
-        <w:t>battery</w:t>
-      </w:r>
-      <w:r>
-        <w:rPr>
-          <w:rFonts w:asciiTheme="majorHAnsi" w:hAnsiTheme="majorHAnsi"/>
-          <w:spacing w:val="2"/>
-          <w:w w:val="110"/>
-          <w:sz w:val="22"/>
-          <w:szCs w:val="22"/>
-        </w:rPr>
-        <w:t xml:space="preserve"> </w:t>
-      </w:r>
-      <w:r>
-        <w:rPr>
-          <w:rFonts w:asciiTheme="majorHAnsi" w:hAnsiTheme="majorHAnsi"/>
-          <w:w w:val="110"/>
-          <w:sz w:val="22"/>
-          <w:szCs w:val="22"/>
-        </w:rPr>
-        <w:t>draining.</w:t>
-      </w:r>
-      <w:r>
-        <w:rPr>
-          <w:rFonts w:asciiTheme="majorHAnsi" w:hAnsiTheme="majorHAnsi"/>
-          <w:spacing w:val="44"/>
-          <w:w w:val="110"/>
-          <w:sz w:val="22"/>
-          <w:szCs w:val="22"/>
-        </w:rPr>
-        <w:t xml:space="preserve"> </w:t>
-      </w:r>
-      <w:r>
-        <w:rPr>
-          <w:rFonts w:asciiTheme="majorHAnsi" w:hAnsiTheme="majorHAnsi"/>
-          <w:w w:val="110"/>
-          <w:sz w:val="22"/>
-          <w:szCs w:val="22"/>
-        </w:rPr>
-        <w:t>Secure</w:t>
-      </w:r>
-      <w:r>
-        <w:rPr>
-          <w:rFonts w:asciiTheme="majorHAnsi" w:hAnsiTheme="majorHAnsi"/>
-          <w:spacing w:val="2"/>
-          <w:w w:val="110"/>
-          <w:sz w:val="22"/>
-          <w:szCs w:val="22"/>
-        </w:rPr>
-        <w:t xml:space="preserve"> </w:t>
-      </w:r>
-      <w:r>
-        <w:rPr>
-          <w:rFonts w:asciiTheme="majorHAnsi" w:hAnsiTheme="majorHAnsi"/>
-          <w:w w:val="110"/>
-          <w:sz w:val="22"/>
-          <w:szCs w:val="22"/>
-        </w:rPr>
-        <w:t>Digital</w:t>
-      </w:r>
-      <w:r>
-        <w:rPr>
-          <w:rFonts w:asciiTheme="majorHAnsi" w:hAnsiTheme="majorHAnsi"/>
-          <w:spacing w:val="2"/>
-          <w:w w:val="110"/>
-          <w:sz w:val="22"/>
-          <w:szCs w:val="22"/>
-        </w:rPr>
-        <w:t xml:space="preserve"> </w:t>
-      </w:r>
-      <w:r>
-        <w:rPr>
-          <w:rFonts w:asciiTheme="majorHAnsi" w:hAnsiTheme="majorHAnsi"/>
-          <w:w w:val="110"/>
-          <w:sz w:val="22"/>
-          <w:szCs w:val="22"/>
-        </w:rPr>
-        <w:t>(SD)</w:t>
-      </w:r>
-      <w:r>
-        <w:rPr>
-          <w:rFonts w:asciiTheme="majorHAnsi" w:hAnsiTheme="majorHAnsi"/>
-          <w:spacing w:val="2"/>
-          <w:w w:val="110"/>
-          <w:sz w:val="22"/>
-          <w:szCs w:val="22"/>
-        </w:rPr>
-        <w:t xml:space="preserve"> </w:t>
-      </w:r>
-      <w:r>
-        <w:rPr>
-          <w:rFonts w:asciiTheme="majorHAnsi" w:hAnsiTheme="majorHAnsi"/>
-          <w:w w:val="110"/>
-          <w:sz w:val="22"/>
-          <w:szCs w:val="22"/>
-        </w:rPr>
-        <w:t>card</w:t>
-      </w:r>
-      <w:r>
-        <w:rPr>
-          <w:rFonts w:asciiTheme="majorHAnsi" w:hAnsiTheme="majorHAnsi"/>
-          <w:spacing w:val="4"/>
-          <w:w w:val="110"/>
-          <w:sz w:val="22"/>
-          <w:szCs w:val="22"/>
-        </w:rPr>
-        <w:t xml:space="preserve"> </w:t>
-      </w:r>
-      <w:r>
-        <w:rPr>
-          <w:rFonts w:asciiTheme="majorHAnsi" w:hAnsiTheme="majorHAnsi"/>
-          <w:w w:val="110"/>
-          <w:sz w:val="22"/>
-          <w:szCs w:val="22"/>
-        </w:rPr>
-        <w:t>will</w:t>
-      </w:r>
-      <w:r>
-        <w:rPr>
-          <w:rFonts w:asciiTheme="majorHAnsi" w:hAnsiTheme="majorHAnsi"/>
-          <w:spacing w:val="4"/>
-          <w:w w:val="110"/>
-          <w:sz w:val="22"/>
-          <w:szCs w:val="22"/>
-        </w:rPr>
-        <w:t xml:space="preserve"> </w:t>
-      </w:r>
-      <w:r>
-        <w:rPr>
-          <w:rFonts w:asciiTheme="majorHAnsi" w:hAnsiTheme="majorHAnsi"/>
-          <w:spacing w:val="2"/>
-          <w:w w:val="110"/>
-          <w:sz w:val="22"/>
-          <w:szCs w:val="22"/>
-        </w:rPr>
-        <w:t xml:space="preserve">be </w:t>
-      </w:r>
-      <w:r>
-        <w:rPr>
-          <w:rFonts w:asciiTheme="majorHAnsi" w:hAnsiTheme="majorHAnsi"/>
-          <w:w w:val="110"/>
-          <w:sz w:val="22"/>
-          <w:szCs w:val="22"/>
-        </w:rPr>
-        <w:t>used</w:t>
-      </w:r>
-      <w:r>
-        <w:rPr>
-          <w:rFonts w:asciiTheme="majorHAnsi" w:hAnsiTheme="majorHAnsi"/>
-          <w:spacing w:val="2"/>
-          <w:w w:val="110"/>
-          <w:sz w:val="22"/>
-          <w:szCs w:val="22"/>
-        </w:rPr>
-        <w:t xml:space="preserve"> </w:t>
-      </w:r>
-      <w:r>
-        <w:rPr>
-          <w:rFonts w:asciiTheme="majorHAnsi" w:hAnsiTheme="majorHAnsi"/>
-          <w:w w:val="110"/>
-          <w:sz w:val="22"/>
-          <w:szCs w:val="22"/>
-        </w:rPr>
-        <w:t>as</w:t>
-      </w:r>
-      <w:r>
-        <w:rPr>
-          <w:rFonts w:asciiTheme="majorHAnsi" w:hAnsiTheme="majorHAnsi"/>
-          <w:spacing w:val="2"/>
-          <w:w w:val="110"/>
-          <w:sz w:val="22"/>
-          <w:szCs w:val="22"/>
-        </w:rPr>
-        <w:t xml:space="preserve"> </w:t>
-      </w:r>
-      <w:r>
-        <w:rPr>
-          <w:rFonts w:asciiTheme="majorHAnsi" w:hAnsiTheme="majorHAnsi"/>
-          <w:w w:val="110"/>
-          <w:sz w:val="22"/>
-          <w:szCs w:val="22"/>
-        </w:rPr>
-        <w:t>the</w:t>
-      </w:r>
-      <w:r>
-        <w:rPr>
-          <w:rFonts w:asciiTheme="majorHAnsi" w:hAnsiTheme="majorHAnsi"/>
-          <w:spacing w:val="2"/>
-          <w:w w:val="110"/>
-          <w:sz w:val="22"/>
-          <w:szCs w:val="22"/>
-        </w:rPr>
-        <w:t xml:space="preserve"> </w:t>
-      </w:r>
-      <w:r>
-        <w:rPr>
-          <w:rFonts w:asciiTheme="majorHAnsi" w:hAnsiTheme="majorHAnsi"/>
-          <w:w w:val="110"/>
-          <w:sz w:val="22"/>
-          <w:szCs w:val="22"/>
-        </w:rPr>
-        <w:t>storage</w:t>
-      </w:r>
-      <w:r>
-        <w:rPr>
-          <w:rFonts w:asciiTheme="majorHAnsi" w:hAnsiTheme="majorHAnsi"/>
-          <w:spacing w:val="4"/>
-          <w:w w:val="110"/>
-          <w:sz w:val="22"/>
-          <w:szCs w:val="22"/>
-        </w:rPr>
-        <w:t xml:space="preserve"> </w:t>
-      </w:r>
-      <w:proofErr w:type="gramStart"/>
-      <w:r>
-        <w:rPr>
-          <w:rFonts w:asciiTheme="majorHAnsi" w:hAnsiTheme="majorHAnsi"/>
-          <w:w w:val="110"/>
-          <w:sz w:val="22"/>
-          <w:szCs w:val="22"/>
-        </w:rPr>
-        <w:t>medium</w:t>
-      </w:r>
-      <w:proofErr w:type="gramEnd"/>
-      <w:r>
-        <w:rPr>
-          <w:rFonts w:asciiTheme="majorHAnsi" w:hAnsiTheme="majorHAnsi"/>
-          <w:spacing w:val="2"/>
-          <w:w w:val="110"/>
-          <w:sz w:val="22"/>
-          <w:szCs w:val="22"/>
-        </w:rPr>
-        <w:t xml:space="preserve"> </w:t>
-      </w:r>
-      <w:r>
-        <w:rPr>
-          <w:rFonts w:asciiTheme="majorHAnsi" w:hAnsiTheme="majorHAnsi"/>
-          <w:w w:val="110"/>
-          <w:sz w:val="22"/>
-          <w:szCs w:val="22"/>
-        </w:rPr>
-        <w:t>and data</w:t>
-      </w:r>
-      <w:r>
-        <w:rPr>
-          <w:rFonts w:asciiTheme="majorHAnsi" w:hAnsiTheme="majorHAnsi"/>
-          <w:spacing w:val="21"/>
-          <w:w w:val="110"/>
-          <w:sz w:val="22"/>
-          <w:szCs w:val="22"/>
-        </w:rPr>
-        <w:t xml:space="preserve"> </w:t>
-      </w:r>
-      <w:r>
-        <w:rPr>
-          <w:rFonts w:asciiTheme="majorHAnsi" w:hAnsiTheme="majorHAnsi"/>
-          <w:w w:val="110"/>
-          <w:sz w:val="22"/>
-          <w:szCs w:val="22"/>
-        </w:rPr>
-        <w:t>will</w:t>
-      </w:r>
-      <w:r>
-        <w:rPr>
-          <w:rFonts w:asciiTheme="majorHAnsi" w:hAnsiTheme="majorHAnsi"/>
-          <w:spacing w:val="22"/>
-          <w:w w:val="110"/>
-          <w:sz w:val="22"/>
-          <w:szCs w:val="22"/>
-        </w:rPr>
-        <w:t xml:space="preserve"> </w:t>
-      </w:r>
-      <w:r>
-        <w:rPr>
-          <w:rFonts w:asciiTheme="majorHAnsi" w:hAnsiTheme="majorHAnsi"/>
-          <w:spacing w:val="2"/>
-          <w:w w:val="110"/>
-          <w:sz w:val="22"/>
-          <w:szCs w:val="22"/>
-        </w:rPr>
-        <w:t>be</w:t>
-      </w:r>
-      <w:r>
-        <w:rPr>
-          <w:rFonts w:asciiTheme="majorHAnsi" w:hAnsiTheme="majorHAnsi"/>
-          <w:spacing w:val="21"/>
-          <w:w w:val="110"/>
-          <w:sz w:val="22"/>
-          <w:szCs w:val="22"/>
-        </w:rPr>
-        <w:t xml:space="preserve"> </w:t>
-      </w:r>
-      <w:r>
-        <w:rPr>
-          <w:rFonts w:asciiTheme="majorHAnsi" w:hAnsiTheme="majorHAnsi"/>
-          <w:w w:val="110"/>
-          <w:sz w:val="22"/>
-          <w:szCs w:val="22"/>
-        </w:rPr>
-        <w:t>written</w:t>
-      </w:r>
-      <w:r>
-        <w:rPr>
-          <w:rFonts w:asciiTheme="majorHAnsi" w:hAnsiTheme="majorHAnsi"/>
-          <w:spacing w:val="22"/>
-          <w:w w:val="110"/>
-          <w:sz w:val="22"/>
-          <w:szCs w:val="22"/>
-        </w:rPr>
-        <w:t xml:space="preserve"> </w:t>
-      </w:r>
-      <w:r>
-        <w:rPr>
-          <w:rFonts w:asciiTheme="majorHAnsi" w:hAnsiTheme="majorHAnsi"/>
-          <w:w w:val="110"/>
-          <w:sz w:val="22"/>
-          <w:szCs w:val="22"/>
-        </w:rPr>
-        <w:t>in</w:t>
-      </w:r>
-      <w:r>
-        <w:rPr>
-          <w:rFonts w:asciiTheme="majorHAnsi" w:hAnsiTheme="majorHAnsi"/>
-          <w:spacing w:val="22"/>
-          <w:w w:val="110"/>
-          <w:sz w:val="22"/>
-          <w:szCs w:val="22"/>
-        </w:rPr>
-        <w:t xml:space="preserve"> </w:t>
-      </w:r>
-      <w:r>
-        <w:rPr>
-          <w:rFonts w:asciiTheme="majorHAnsi" w:hAnsiTheme="majorHAnsi"/>
-          <w:w w:val="110"/>
-          <w:sz w:val="22"/>
-          <w:szCs w:val="22"/>
-        </w:rPr>
-        <w:t>FAT32</w:t>
-      </w:r>
-      <w:r>
-        <w:rPr>
-          <w:rFonts w:asciiTheme="majorHAnsi" w:hAnsiTheme="majorHAnsi"/>
-          <w:spacing w:val="22"/>
-          <w:w w:val="110"/>
-          <w:sz w:val="22"/>
-          <w:szCs w:val="22"/>
-        </w:rPr>
-        <w:t xml:space="preserve"> </w:t>
-      </w:r>
-      <w:r>
-        <w:rPr>
-          <w:rFonts w:asciiTheme="majorHAnsi" w:hAnsiTheme="majorHAnsi"/>
-          <w:w w:val="110"/>
-          <w:sz w:val="22"/>
-          <w:szCs w:val="22"/>
-        </w:rPr>
-        <w:t>format,</w:t>
-      </w:r>
-      <w:r>
-        <w:rPr>
-          <w:rFonts w:asciiTheme="majorHAnsi" w:hAnsiTheme="majorHAnsi"/>
-          <w:spacing w:val="23"/>
-          <w:w w:val="110"/>
-          <w:sz w:val="22"/>
-          <w:szCs w:val="22"/>
-        </w:rPr>
-        <w:t xml:space="preserve"> </w:t>
-      </w:r>
-      <w:r>
-        <w:rPr>
-          <w:rFonts w:asciiTheme="majorHAnsi" w:hAnsiTheme="majorHAnsi"/>
-          <w:w w:val="110"/>
-          <w:sz w:val="22"/>
-          <w:szCs w:val="22"/>
-        </w:rPr>
-        <w:t>so,</w:t>
-      </w:r>
-      <w:r>
-        <w:rPr>
-          <w:rFonts w:asciiTheme="majorHAnsi" w:hAnsiTheme="majorHAnsi"/>
-          <w:spacing w:val="22"/>
-          <w:w w:val="110"/>
-          <w:sz w:val="22"/>
-          <w:szCs w:val="22"/>
-        </w:rPr>
-        <w:t xml:space="preserve"> </w:t>
-      </w:r>
-      <w:r>
-        <w:rPr>
-          <w:rFonts w:asciiTheme="majorHAnsi" w:hAnsiTheme="majorHAnsi"/>
-          <w:w w:val="110"/>
-          <w:sz w:val="22"/>
-          <w:szCs w:val="22"/>
-        </w:rPr>
-        <w:t>the</w:t>
-      </w:r>
-      <w:r>
-        <w:rPr>
-          <w:rFonts w:asciiTheme="majorHAnsi" w:hAnsiTheme="majorHAnsi"/>
-          <w:spacing w:val="22"/>
-          <w:w w:val="110"/>
-          <w:sz w:val="22"/>
-          <w:szCs w:val="22"/>
-        </w:rPr>
-        <w:t xml:space="preserve"> </w:t>
-      </w:r>
-      <w:r>
-        <w:rPr>
-          <w:rFonts w:asciiTheme="majorHAnsi" w:hAnsiTheme="majorHAnsi"/>
-          <w:w w:val="110"/>
-          <w:sz w:val="22"/>
-          <w:szCs w:val="22"/>
-        </w:rPr>
-        <w:t>card</w:t>
-      </w:r>
-      <w:r>
-        <w:rPr>
-          <w:rFonts w:asciiTheme="majorHAnsi" w:hAnsiTheme="majorHAnsi"/>
-          <w:spacing w:val="22"/>
-          <w:w w:val="110"/>
-          <w:sz w:val="22"/>
-          <w:szCs w:val="22"/>
-        </w:rPr>
-        <w:t xml:space="preserve"> </w:t>
-      </w:r>
-      <w:r>
-        <w:rPr>
-          <w:rFonts w:asciiTheme="majorHAnsi" w:hAnsiTheme="majorHAnsi"/>
-          <w:w w:val="110"/>
-          <w:sz w:val="22"/>
-          <w:szCs w:val="22"/>
-        </w:rPr>
-        <w:t>can</w:t>
-      </w:r>
-      <w:r>
-        <w:rPr>
-          <w:rFonts w:asciiTheme="majorHAnsi" w:hAnsiTheme="majorHAnsi"/>
-          <w:spacing w:val="22"/>
-          <w:w w:val="110"/>
-          <w:sz w:val="22"/>
-          <w:szCs w:val="22"/>
-        </w:rPr>
-        <w:t xml:space="preserve"> </w:t>
-      </w:r>
-      <w:r>
-        <w:rPr>
-          <w:rFonts w:asciiTheme="majorHAnsi" w:hAnsiTheme="majorHAnsi"/>
-          <w:spacing w:val="2"/>
-          <w:w w:val="110"/>
-          <w:sz w:val="22"/>
-          <w:szCs w:val="22"/>
-        </w:rPr>
-        <w:t>be</w:t>
-      </w:r>
-      <w:r>
-        <w:rPr>
-          <w:rFonts w:asciiTheme="majorHAnsi" w:hAnsiTheme="majorHAnsi"/>
-          <w:spacing w:val="22"/>
-          <w:w w:val="110"/>
-          <w:sz w:val="22"/>
-          <w:szCs w:val="22"/>
-        </w:rPr>
-        <w:t xml:space="preserve"> </w:t>
-      </w:r>
-      <w:r>
-        <w:rPr>
-          <w:rFonts w:asciiTheme="majorHAnsi" w:hAnsiTheme="majorHAnsi"/>
-          <w:w w:val="110"/>
-          <w:sz w:val="22"/>
-          <w:szCs w:val="22"/>
-        </w:rPr>
-        <w:t>directly</w:t>
-      </w:r>
-      <w:r>
-        <w:rPr>
-          <w:rFonts w:asciiTheme="majorHAnsi" w:hAnsiTheme="majorHAnsi"/>
-          <w:spacing w:val="21"/>
-          <w:w w:val="110"/>
-          <w:sz w:val="22"/>
-          <w:szCs w:val="22"/>
-        </w:rPr>
-        <w:t xml:space="preserve"> </w:t>
-      </w:r>
-      <w:r>
-        <w:rPr>
-          <w:rFonts w:asciiTheme="majorHAnsi" w:hAnsiTheme="majorHAnsi"/>
-          <w:w w:val="110"/>
-          <w:sz w:val="22"/>
-          <w:szCs w:val="22"/>
-        </w:rPr>
-        <w:t>read</w:t>
-      </w:r>
-      <w:r>
-        <w:rPr>
-          <w:rFonts w:asciiTheme="majorHAnsi" w:hAnsiTheme="majorHAnsi"/>
-          <w:spacing w:val="21"/>
-          <w:w w:val="110"/>
-          <w:sz w:val="22"/>
-          <w:szCs w:val="22"/>
-        </w:rPr>
-        <w:t xml:space="preserve"> </w:t>
-      </w:r>
-      <w:r>
-        <w:rPr>
-          <w:rFonts w:asciiTheme="majorHAnsi" w:hAnsiTheme="majorHAnsi"/>
-          <w:w w:val="110"/>
-          <w:sz w:val="22"/>
-          <w:szCs w:val="22"/>
-        </w:rPr>
-        <w:t>from</w:t>
-      </w:r>
-      <w:r>
-        <w:rPr>
-          <w:rFonts w:asciiTheme="majorHAnsi" w:hAnsiTheme="majorHAnsi"/>
-          <w:spacing w:val="22"/>
-          <w:w w:val="110"/>
-          <w:sz w:val="22"/>
-          <w:szCs w:val="22"/>
-        </w:rPr>
-        <w:t xml:space="preserve"> </w:t>
-      </w:r>
-      <w:r>
-        <w:rPr>
-          <w:rFonts w:asciiTheme="majorHAnsi" w:hAnsiTheme="majorHAnsi"/>
-          <w:w w:val="110"/>
-          <w:sz w:val="22"/>
-          <w:szCs w:val="22"/>
-        </w:rPr>
-        <w:t>the</w:t>
-      </w:r>
-      <w:r>
-        <w:rPr>
-          <w:rFonts w:asciiTheme="majorHAnsi" w:hAnsiTheme="majorHAnsi"/>
-          <w:spacing w:val="22"/>
-          <w:w w:val="110"/>
-          <w:sz w:val="22"/>
-          <w:szCs w:val="22"/>
-        </w:rPr>
-        <w:t xml:space="preserve"> </w:t>
-      </w:r>
-      <w:r>
-        <w:rPr>
-          <w:rFonts w:asciiTheme="majorHAnsi" w:hAnsiTheme="majorHAnsi"/>
-          <w:w w:val="110"/>
-          <w:sz w:val="22"/>
-          <w:szCs w:val="22"/>
-        </w:rPr>
-        <w:t xml:space="preserve">computer. </w:t>
-      </w:r>
-      <w:proofErr w:type="spellStart"/>
-      <w:r>
-        <w:rPr>
-          <w:rFonts w:asciiTheme="majorHAnsi" w:hAnsiTheme="majorHAnsi"/>
-          <w:w w:val="110"/>
-          <w:sz w:val="22"/>
-          <w:szCs w:val="22"/>
-        </w:rPr>
-        <w:t>ATmega</w:t>
-      </w:r>
-      <w:proofErr w:type="spellEnd"/>
-      <w:r>
-        <w:rPr>
-          <w:rFonts w:asciiTheme="majorHAnsi" w:hAnsiTheme="majorHAnsi"/>
-          <w:w w:val="110"/>
-          <w:sz w:val="22"/>
-          <w:szCs w:val="22"/>
-        </w:rPr>
-        <w:t xml:space="preserve"> 8 microcontroller running at 1 MHz internal oscillator will </w:t>
-      </w:r>
-      <w:r>
-        <w:rPr>
-          <w:rFonts w:asciiTheme="majorHAnsi" w:hAnsiTheme="majorHAnsi"/>
-          <w:spacing w:val="2"/>
-          <w:w w:val="110"/>
-          <w:sz w:val="22"/>
-          <w:szCs w:val="22"/>
-        </w:rPr>
-        <w:t>be</w:t>
-      </w:r>
-      <w:r>
-        <w:rPr>
-          <w:rFonts w:asciiTheme="majorHAnsi" w:hAnsiTheme="majorHAnsi"/>
-          <w:w w:val="110"/>
-          <w:sz w:val="22"/>
-          <w:szCs w:val="22"/>
-        </w:rPr>
-        <w:t xml:space="preserve"> used as the main control circuitry.</w:t>
-      </w:r>
-      <w:r>
-        <w:rPr>
-          <w:rFonts w:asciiTheme="majorHAnsi" w:hAnsiTheme="majorHAnsi"/>
-          <w:spacing w:val="30"/>
-          <w:w w:val="110"/>
-          <w:sz w:val="22"/>
-          <w:szCs w:val="22"/>
-        </w:rPr>
-        <w:t xml:space="preserve"> </w:t>
-      </w:r>
-      <w:r>
-        <w:rPr>
-          <w:rFonts w:asciiTheme="majorHAnsi" w:hAnsiTheme="majorHAnsi"/>
-          <w:w w:val="110"/>
-          <w:sz w:val="22"/>
-          <w:szCs w:val="22"/>
-        </w:rPr>
-        <w:t>A real time clock</w:t>
-      </w:r>
-      <w:r>
-        <w:rPr>
-          <w:rFonts w:asciiTheme="majorHAnsi" w:hAnsiTheme="majorHAnsi"/>
-          <w:w w:val="109"/>
-          <w:sz w:val="22"/>
-          <w:szCs w:val="22"/>
-        </w:rPr>
-        <w:t xml:space="preserve"> </w:t>
-      </w:r>
-      <w:r>
-        <w:rPr>
-          <w:rFonts w:asciiTheme="majorHAnsi" w:hAnsiTheme="majorHAnsi"/>
-          <w:w w:val="110"/>
-          <w:sz w:val="22"/>
-          <w:szCs w:val="22"/>
-        </w:rPr>
-        <w:t xml:space="preserve">with a battery backup will </w:t>
-      </w:r>
-      <w:r>
-        <w:rPr>
-          <w:rFonts w:asciiTheme="majorHAnsi" w:hAnsiTheme="majorHAnsi"/>
-          <w:spacing w:val="2"/>
-          <w:w w:val="110"/>
-          <w:sz w:val="22"/>
-          <w:szCs w:val="22"/>
-        </w:rPr>
-        <w:t xml:space="preserve">be </w:t>
-      </w:r>
-      <w:r>
-        <w:rPr>
-          <w:rFonts w:asciiTheme="majorHAnsi" w:hAnsiTheme="majorHAnsi"/>
-          <w:w w:val="110"/>
-          <w:sz w:val="22"/>
-          <w:szCs w:val="22"/>
-        </w:rPr>
-        <w:t xml:space="preserve">used for generating time </w:t>
-      </w:r>
-      <w:proofErr w:type="gramStart"/>
-      <w:r>
-        <w:rPr>
-          <w:rFonts w:asciiTheme="majorHAnsi" w:hAnsiTheme="majorHAnsi"/>
-          <w:w w:val="110"/>
-          <w:sz w:val="22"/>
-          <w:szCs w:val="22"/>
-        </w:rPr>
-        <w:t>stamp</w:t>
-      </w:r>
-      <w:proofErr w:type="gramEnd"/>
-      <w:r>
-        <w:rPr>
-          <w:rFonts w:asciiTheme="majorHAnsi" w:hAnsiTheme="majorHAnsi"/>
-          <w:w w:val="110"/>
-          <w:sz w:val="22"/>
-          <w:szCs w:val="22"/>
-        </w:rPr>
-        <w:t xml:space="preserve">.  </w:t>
-      </w:r>
-      <w:proofErr w:type="gramStart"/>
-      <w:r>
-        <w:rPr>
-          <w:rFonts w:asciiTheme="majorHAnsi" w:hAnsiTheme="majorHAnsi"/>
-          <w:w w:val="110"/>
-          <w:sz w:val="22"/>
-          <w:szCs w:val="22"/>
-        </w:rPr>
-        <w:t>Several  switches</w:t>
-      </w:r>
-      <w:proofErr w:type="gramEnd"/>
-      <w:r>
-        <w:rPr>
-          <w:rFonts w:asciiTheme="majorHAnsi" w:hAnsiTheme="majorHAnsi"/>
-          <w:w w:val="110"/>
-          <w:sz w:val="22"/>
-          <w:szCs w:val="22"/>
-        </w:rPr>
-        <w:t xml:space="preserve"> together</w:t>
-      </w:r>
-      <w:r>
-        <w:rPr>
-          <w:rFonts w:asciiTheme="majorHAnsi" w:hAnsiTheme="majorHAnsi"/>
-          <w:w w:val="111"/>
-          <w:sz w:val="22"/>
-          <w:szCs w:val="22"/>
-        </w:rPr>
-        <w:t xml:space="preserve"> </w:t>
-      </w:r>
-      <w:r>
-        <w:rPr>
-          <w:rFonts w:asciiTheme="majorHAnsi" w:hAnsiTheme="majorHAnsi"/>
-          <w:w w:val="110"/>
-          <w:sz w:val="22"/>
-          <w:szCs w:val="22"/>
-        </w:rPr>
-        <w:t xml:space="preserve">with some LEDs will </w:t>
-      </w:r>
-      <w:r>
-        <w:rPr>
-          <w:rFonts w:asciiTheme="majorHAnsi" w:hAnsiTheme="majorHAnsi"/>
-          <w:spacing w:val="2"/>
-          <w:w w:val="110"/>
-          <w:sz w:val="22"/>
-          <w:szCs w:val="22"/>
-        </w:rPr>
-        <w:t xml:space="preserve">be </w:t>
-      </w:r>
-      <w:r>
-        <w:rPr>
-          <w:rFonts w:asciiTheme="majorHAnsi" w:hAnsiTheme="majorHAnsi"/>
-          <w:w w:val="110"/>
-          <w:sz w:val="22"/>
-          <w:szCs w:val="22"/>
-        </w:rPr>
-        <w:t>interfaced to provide user with more functionalities such as</w:t>
-      </w:r>
-      <w:r>
-        <w:rPr>
-          <w:rFonts w:asciiTheme="majorHAnsi" w:hAnsiTheme="majorHAnsi"/>
-          <w:spacing w:val="68"/>
-          <w:w w:val="110"/>
-          <w:sz w:val="22"/>
-          <w:szCs w:val="22"/>
-        </w:rPr>
-        <w:t xml:space="preserve"> </w:t>
-      </w:r>
-      <w:r>
-        <w:rPr>
-          <w:rFonts w:asciiTheme="majorHAnsi" w:hAnsiTheme="majorHAnsi"/>
-          <w:w w:val="110"/>
-          <w:sz w:val="22"/>
-          <w:szCs w:val="22"/>
-        </w:rPr>
-        <w:t>battery</w:t>
-      </w:r>
-      <w:r>
-        <w:rPr>
-          <w:rFonts w:asciiTheme="majorHAnsi" w:hAnsiTheme="majorHAnsi"/>
-          <w:w w:val="119"/>
-          <w:sz w:val="22"/>
-          <w:szCs w:val="22"/>
-        </w:rPr>
-        <w:t xml:space="preserve"> </w:t>
-      </w:r>
-      <w:r>
-        <w:rPr>
-          <w:rFonts w:asciiTheme="majorHAnsi" w:hAnsiTheme="majorHAnsi"/>
-          <w:w w:val="110"/>
-          <w:sz w:val="22"/>
-          <w:szCs w:val="22"/>
-        </w:rPr>
-        <w:t>level</w:t>
-      </w:r>
-      <w:r>
-        <w:rPr>
-          <w:rFonts w:asciiTheme="majorHAnsi" w:hAnsiTheme="majorHAnsi"/>
-          <w:spacing w:val="20"/>
-          <w:w w:val="110"/>
-          <w:sz w:val="22"/>
-          <w:szCs w:val="22"/>
-        </w:rPr>
-        <w:t xml:space="preserve"> </w:t>
-      </w:r>
-      <w:r>
-        <w:rPr>
-          <w:rFonts w:asciiTheme="majorHAnsi" w:hAnsiTheme="majorHAnsi"/>
-          <w:w w:val="110"/>
-          <w:sz w:val="22"/>
-          <w:szCs w:val="22"/>
-        </w:rPr>
-        <w:t>monitoring.</w:t>
-      </w:r>
-      <w:r>
-        <w:rPr>
-          <w:rFonts w:asciiTheme="majorHAnsi" w:hAnsiTheme="majorHAnsi"/>
-          <w:spacing w:val="20"/>
-          <w:w w:val="110"/>
-          <w:sz w:val="22"/>
-          <w:szCs w:val="22"/>
-        </w:rPr>
-        <w:t xml:space="preserve"> </w:t>
-      </w:r>
-      <w:r>
-        <w:rPr>
-          <w:rFonts w:asciiTheme="majorHAnsi" w:hAnsiTheme="majorHAnsi"/>
-          <w:w w:val="110"/>
-          <w:sz w:val="22"/>
-          <w:szCs w:val="22"/>
-        </w:rPr>
-        <w:t>USART</w:t>
-      </w:r>
-      <w:r>
-        <w:rPr>
-          <w:rFonts w:asciiTheme="majorHAnsi" w:hAnsiTheme="majorHAnsi"/>
-          <w:spacing w:val="20"/>
-          <w:w w:val="110"/>
-          <w:sz w:val="22"/>
-          <w:szCs w:val="22"/>
-        </w:rPr>
-        <w:t xml:space="preserve"> </w:t>
-      </w:r>
-      <w:r>
-        <w:rPr>
-          <w:rFonts w:asciiTheme="majorHAnsi" w:hAnsiTheme="majorHAnsi"/>
-          <w:w w:val="110"/>
-          <w:sz w:val="22"/>
-          <w:szCs w:val="22"/>
-        </w:rPr>
-        <w:t>will</w:t>
-      </w:r>
-      <w:r>
-        <w:rPr>
-          <w:rFonts w:asciiTheme="majorHAnsi" w:hAnsiTheme="majorHAnsi"/>
-          <w:spacing w:val="20"/>
-          <w:w w:val="110"/>
-          <w:sz w:val="22"/>
-          <w:szCs w:val="22"/>
-        </w:rPr>
-        <w:t xml:space="preserve"> </w:t>
-      </w:r>
-      <w:r>
-        <w:rPr>
-          <w:rFonts w:asciiTheme="majorHAnsi" w:hAnsiTheme="majorHAnsi"/>
-          <w:spacing w:val="2"/>
-          <w:w w:val="110"/>
-          <w:sz w:val="22"/>
-          <w:szCs w:val="22"/>
-        </w:rPr>
-        <w:t>be</w:t>
-      </w:r>
-      <w:r>
-        <w:rPr>
-          <w:rFonts w:asciiTheme="majorHAnsi" w:hAnsiTheme="majorHAnsi"/>
-          <w:spacing w:val="20"/>
-          <w:w w:val="110"/>
-          <w:sz w:val="22"/>
-          <w:szCs w:val="22"/>
-        </w:rPr>
-        <w:t xml:space="preserve"> </w:t>
-      </w:r>
-      <w:r>
-        <w:rPr>
-          <w:rFonts w:asciiTheme="majorHAnsi" w:hAnsiTheme="majorHAnsi"/>
-          <w:w w:val="110"/>
-          <w:sz w:val="22"/>
-          <w:szCs w:val="22"/>
-        </w:rPr>
-        <w:t>used</w:t>
-      </w:r>
-      <w:r>
-        <w:rPr>
-          <w:rFonts w:asciiTheme="majorHAnsi" w:hAnsiTheme="majorHAnsi"/>
-          <w:spacing w:val="20"/>
-          <w:w w:val="110"/>
-          <w:sz w:val="22"/>
-          <w:szCs w:val="22"/>
-        </w:rPr>
-        <w:t xml:space="preserve"> to allow </w:t>
-      </w:r>
-      <w:proofErr w:type="gramStart"/>
-      <w:r>
-        <w:rPr>
-          <w:rFonts w:asciiTheme="majorHAnsi" w:hAnsiTheme="majorHAnsi"/>
-          <w:w w:val="110"/>
-          <w:sz w:val="22"/>
-          <w:szCs w:val="22"/>
-        </w:rPr>
-        <w:t>user</w:t>
-      </w:r>
-      <w:proofErr w:type="gramEnd"/>
-      <w:r>
-        <w:rPr>
-          <w:rFonts w:asciiTheme="majorHAnsi" w:hAnsiTheme="majorHAnsi"/>
-          <w:spacing w:val="20"/>
-          <w:w w:val="110"/>
-          <w:sz w:val="22"/>
-          <w:szCs w:val="22"/>
-        </w:rPr>
-        <w:t xml:space="preserve"> </w:t>
-      </w:r>
-      <w:r>
-        <w:rPr>
-          <w:rFonts w:asciiTheme="majorHAnsi" w:hAnsiTheme="majorHAnsi"/>
-          <w:w w:val="110"/>
-          <w:sz w:val="22"/>
-          <w:szCs w:val="22"/>
-        </w:rPr>
-        <w:t>to</w:t>
-      </w:r>
-      <w:r>
-        <w:rPr>
-          <w:rFonts w:asciiTheme="majorHAnsi" w:hAnsiTheme="majorHAnsi"/>
-          <w:spacing w:val="20"/>
-          <w:w w:val="110"/>
-          <w:sz w:val="22"/>
-          <w:szCs w:val="22"/>
-        </w:rPr>
-        <w:t xml:space="preserve"> </w:t>
-      </w:r>
-      <w:r>
-        <w:rPr>
-          <w:rFonts w:asciiTheme="majorHAnsi" w:hAnsiTheme="majorHAnsi"/>
-          <w:w w:val="110"/>
-          <w:sz w:val="22"/>
-          <w:szCs w:val="22"/>
-        </w:rPr>
-        <w:t>interact</w:t>
-      </w:r>
-      <w:r>
-        <w:rPr>
-          <w:rFonts w:asciiTheme="majorHAnsi" w:hAnsiTheme="majorHAnsi"/>
-          <w:spacing w:val="20"/>
-          <w:w w:val="110"/>
-          <w:sz w:val="22"/>
-          <w:szCs w:val="22"/>
-        </w:rPr>
-        <w:t xml:space="preserve"> </w:t>
-      </w:r>
-      <w:r>
-        <w:rPr>
-          <w:rFonts w:asciiTheme="majorHAnsi" w:hAnsiTheme="majorHAnsi"/>
-          <w:w w:val="110"/>
-          <w:sz w:val="22"/>
-          <w:szCs w:val="22"/>
-        </w:rPr>
-        <w:t>with</w:t>
-      </w:r>
-      <w:r>
-        <w:rPr>
-          <w:rFonts w:asciiTheme="majorHAnsi" w:hAnsiTheme="majorHAnsi"/>
-          <w:spacing w:val="20"/>
-          <w:w w:val="110"/>
-          <w:sz w:val="22"/>
-          <w:szCs w:val="22"/>
-        </w:rPr>
-        <w:t xml:space="preserve"> </w:t>
-      </w:r>
-      <w:proofErr w:type="gramStart"/>
-      <w:r>
-        <w:rPr>
-          <w:rFonts w:asciiTheme="majorHAnsi" w:hAnsiTheme="majorHAnsi"/>
-          <w:w w:val="110"/>
-          <w:sz w:val="22"/>
-          <w:szCs w:val="22"/>
-        </w:rPr>
-        <w:t>the</w:t>
-      </w:r>
-      <w:r>
-        <w:rPr>
-          <w:rFonts w:asciiTheme="majorHAnsi" w:hAnsiTheme="majorHAnsi"/>
-          <w:spacing w:val="20"/>
-          <w:w w:val="110"/>
-          <w:sz w:val="22"/>
-          <w:szCs w:val="22"/>
-        </w:rPr>
-        <w:t xml:space="preserve"> </w:t>
-      </w:r>
-      <w:r>
-        <w:rPr>
-          <w:rFonts w:asciiTheme="majorHAnsi" w:hAnsiTheme="majorHAnsi"/>
-          <w:w w:val="110"/>
-          <w:sz w:val="22"/>
-          <w:szCs w:val="22"/>
-        </w:rPr>
-        <w:t>firmware</w:t>
-      </w:r>
-      <w:proofErr w:type="gramEnd"/>
-      <w:r>
-        <w:rPr>
-          <w:rFonts w:asciiTheme="majorHAnsi" w:hAnsiTheme="majorHAnsi"/>
-          <w:spacing w:val="20"/>
-          <w:w w:val="110"/>
-          <w:sz w:val="22"/>
-          <w:szCs w:val="22"/>
-        </w:rPr>
-        <w:t xml:space="preserve"> </w:t>
-      </w:r>
-      <w:r>
-        <w:rPr>
-          <w:rFonts w:asciiTheme="majorHAnsi" w:hAnsiTheme="majorHAnsi"/>
-          <w:w w:val="110"/>
-          <w:sz w:val="22"/>
-          <w:szCs w:val="22"/>
-        </w:rPr>
-        <w:t>to</w:t>
-      </w:r>
-      <w:r>
-        <w:rPr>
-          <w:rFonts w:asciiTheme="majorHAnsi" w:hAnsiTheme="majorHAnsi"/>
-          <w:spacing w:val="20"/>
-          <w:w w:val="110"/>
-          <w:sz w:val="22"/>
-          <w:szCs w:val="22"/>
-        </w:rPr>
-        <w:t xml:space="preserve"> </w:t>
-      </w:r>
-      <w:r>
-        <w:rPr>
-          <w:rFonts w:asciiTheme="majorHAnsi" w:hAnsiTheme="majorHAnsi"/>
-          <w:w w:val="110"/>
-          <w:sz w:val="22"/>
-          <w:szCs w:val="22"/>
-        </w:rPr>
-        <w:t xml:space="preserve">change certain settings such </w:t>
-      </w:r>
-      <w:proofErr w:type="gramStart"/>
-      <w:r>
-        <w:rPr>
-          <w:rFonts w:asciiTheme="majorHAnsi" w:hAnsiTheme="majorHAnsi"/>
-          <w:w w:val="110"/>
-          <w:sz w:val="22"/>
-          <w:szCs w:val="22"/>
-        </w:rPr>
-        <w:t xml:space="preserve">as </w:t>
-      </w:r>
-      <w:r>
-        <w:rPr>
-          <w:rFonts w:asciiTheme="majorHAnsi" w:hAnsiTheme="majorHAnsi"/>
-          <w:spacing w:val="34"/>
-          <w:w w:val="110"/>
-          <w:sz w:val="22"/>
-          <w:szCs w:val="22"/>
-        </w:rPr>
-        <w:t xml:space="preserve"> system</w:t>
-      </w:r>
-      <w:proofErr w:type="gramEnd"/>
-      <w:r>
-        <w:rPr>
-          <w:rFonts w:asciiTheme="majorHAnsi" w:hAnsiTheme="majorHAnsi"/>
-          <w:spacing w:val="34"/>
-          <w:w w:val="110"/>
-          <w:sz w:val="22"/>
-          <w:szCs w:val="22"/>
-        </w:rPr>
-        <w:t xml:space="preserve"> </w:t>
-      </w:r>
-      <w:r>
-        <w:rPr>
-          <w:rFonts w:asciiTheme="majorHAnsi" w:hAnsiTheme="majorHAnsi"/>
-          <w:w w:val="110"/>
-          <w:sz w:val="22"/>
-          <w:szCs w:val="22"/>
-        </w:rPr>
-        <w:t>time.</w:t>
-      </w:r>
-    </w:p>
-    <w:p>
-      <w:pPr>
-        <w:rPr>
-          <w:rFonts w:asciiTheme="majorHAnsi" w:eastAsia="PMingLiU" w:hAnsiTheme="majorHAnsi" w:cs="PMingLiU"/>
-        </w:rPr>
-      </w:pPr>
-    </w:p>
-    <w:p>
-      <w:pPr>
-        <w:rPr>
-          <w:rFonts w:asciiTheme="majorHAnsi" w:eastAsia="PMingLiU" w:hAnsiTheme="majorHAnsi" w:cs="PMingLiU"/>
-        </w:rPr>
-      </w:pPr>
+        <w:ind w:right="117"/>
+        <w:jc w:val="center"/>
+        <w:rPr>
+          <w:rFonts w:asciiTheme="majorHAnsi" w:hAnsiTheme="majorHAnsi" w:cs="PMingLiU"/>
+        </w:rPr>
+      </w:pPr>
+      <w:r>
+        <w:rPr>
+          <w:rFonts w:asciiTheme="majorHAnsi" w:hAnsiTheme="majorHAnsi" w:cs="PMingLiU"/>
+        </w:rPr>
+        <w:drawing>
+          <wp:inline distT="0" distB="0" distL="0" distR="0" wp14:anchorId="3089DD84" wp14:editId="36B39B83">
+            <wp:extent cx="4111535" cy="3048000"/>
+            <wp:effectExtent l="0" t="0" r="3810" b="0"/>
+            <wp:docPr id="718692160" name="Picture 1" descr="A diagram of a device&#10;&#10;AI-generated content may be incorrect."/>
+            <wp:cNvGraphicFramePr>
+              <a:graphicFrameLocks xmlns:a="http://schemas.openxmlformats.org/drawingml/2006/main" noChangeAspect="1"/>
+            </wp:cNvGraphicFramePr>
+            <a:graphic xmlns:a="http://schemas.openxmlformats.org/drawingml/2006/main">
+              <a:graphicData uri="http://schemas.openxmlformats.org/drawingml/2006/picture">
+                <pic:pic xmlns:pic="http://schemas.openxmlformats.org/drawingml/2006/picture">
+                  <pic:nvPicPr>
+                    <pic:cNvPr id="718692160" name="Picture 1" descr="A diagram of a device&#10;&#10;AI-generated content may be incorrect."/>
+                    <pic:cNvPicPr/>
+                  </pic:nvPicPr>
+                  <pic:blipFill>
+                    <a:blip r:embed="rId7"/>
+                    <a:stretch>
+                      <a:fillRect/>
+                    </a:stretch>
+                  </pic:blipFill>
+                  <pic:spPr>
+                    <a:xfrm>
+                      <a:off x="0" y="0"/>
+                      <a:ext cx="4134779" cy="3065232"/>
+                    </a:xfrm>
+                    <a:prstGeom prst="rect">
+                      <a:avLst/>
+                    </a:prstGeom>
+                  </pic:spPr>
+                </pic:pic>
+              </a:graphicData>
+            </a:graphic>
+          </wp:inline>
+        </w:drawing>
+      </w:r>
     </w:p>
     <w:p>
       <w:pPr>
         <w:pStyle w:val="TextBody"/>
         <w:spacing w:before="0"/>
-        <w:ind w:left="100" w:right="117" w:firstLine="0"/>
-        <w:jc w:val="both"/>
+        <w:ind w:right="117"/>
+        <w:jc w:val="center"/>
         <w:rPr>
           <w:rFonts w:asciiTheme="majorHAnsi" w:hAnsiTheme="majorHAnsi" w:cs="PMingLiU"/>
         </w:rPr>
       </w:pPr>
+    </w:p>
+    <w:p>
+      <w:pPr>
+        <w:pStyle w:val="TextBody"/>
+        <w:spacing w:before="0"/>
+        <w:ind w:right="117"/>
+        <w:jc w:val="center"/>
+        <w:rPr>
+          <w:rFonts w:asciiTheme="majorHAnsi" w:hAnsiTheme="majorHAnsi" w:cs="PMingLiU"/>
+        </w:rPr>
+      </w:pPr>
+    </w:p>
+    <w:p>
+      <w:pPr>
+        <w:pStyle w:val="TextBody"/>
+        <w:spacing w:before="0"/>
+        <w:ind w:right="117"/>
+        <w:jc w:val="center"/>
+        <w:rPr>
+          <w:rFonts w:asciiTheme="majorHAnsi" w:hAnsiTheme="majorHAnsi" w:cs="PMingLiU"/>
+        </w:rPr>
+      </w:pPr>
+      <w:r>
+        <w:rPr>
+          <w:rFonts w:asciiTheme="majorHAnsi" w:hAnsiTheme="majorHAnsi" w:cs="PMingLiU"/>
+        </w:rPr>
+        <w:drawing>
+          <wp:inline distT="0" distB="0" distL="0" distR="0" wp14:anchorId="0392B9DE" wp14:editId="15AAC0E1">
+            <wp:extent cx="3857625" cy="1911209"/>
+            <wp:effectExtent l="0" t="0" r="0" b="0"/>
+            <wp:docPr id="545263001" name="Picture 1" descr="A diagram of a battery charger&#10;&#10;AI-generated content may be incorrect."/>
+            <wp:cNvGraphicFramePr>
+              <a:graphicFrameLocks xmlns:a="http://schemas.openxmlformats.org/drawingml/2006/main" noChangeAspect="1"/>
+            </wp:cNvGraphicFramePr>
+            <a:graphic xmlns:a="http://schemas.openxmlformats.org/drawingml/2006/main">
+              <a:graphicData uri="http://schemas.openxmlformats.org/drawingml/2006/picture">
+                <pic:pic xmlns:pic="http://schemas.openxmlformats.org/drawingml/2006/picture">
+                  <pic:nvPicPr>
+                    <pic:cNvPr id="545263001" name="Picture 1" descr="A diagram of a battery charger&#10;&#10;AI-generated content may be incorrect."/>
+                    <pic:cNvPicPr/>
+                  </pic:nvPicPr>
+                  <pic:blipFill>
+                    <a:blip r:embed="rId8"/>
+                    <a:stretch>
+                      <a:fillRect/>
+                    </a:stretch>
+                  </pic:blipFill>
+                  <pic:spPr>
+                    <a:xfrm>
+                      <a:off x="0" y="0"/>
+                      <a:ext cx="3874584" cy="1919611"/>
+                    </a:xfrm>
+                    <a:prstGeom prst="rect">
+                      <a:avLst/>
+                    </a:prstGeom>
+                  </pic:spPr>
+                </pic:pic>
+              </a:graphicData>
+            </a:graphic>
+          </wp:inline>
+        </w:drawing>
+      </w:r>
     </w:p>
     <w:p>
       <w:pPr>
@@ -1948,8 +752,8 @@
     </w:p>
     <w:p/>
     <w:sectPr>
-      <w:headerReference w:type="default" r:id="rId7"/>
-      <w:footerReference w:type="default" r:id="rId8"/>
+      <w:headerReference w:type="default" r:id="rId9"/>
+      <w:footerReference w:type="default" r:id="rId10"/>
       <w:pgSz w:w="12240" w:h="15840"/>
       <w:pgMar w:top="1500" w:right="960" w:bottom="777" w:left="1700" w:header="720" w:footer="720" w:gutter="0"/>
       <w:cols w:space="720"/>

</xml_diff>